<commit_message>
Updated protocol Removed Quackologe.java
</commit_message>
<xml_diff>
--- a/S06 - Quackology/docs/S06 - Mustergültige Zusammenarbeit.docx
+++ b/S06 - Quackology/docs/S06 - Mustergültige Zusammenarbeit.docx
@@ -1072,6 +1072,7 @@
                                     <w:dataBinding w:prefixMappings="xmlns:ns0='http://schemas.openxmlformats.org/package/2006/metadata/core-properties' xmlns:ns1='http://purl.org/dc/elements/1.1/'" w:xpath="/ns0:coreProperties[1]/ns1:title[1]" w:storeItemID="{6C3C8BC8-F283-45AE-878A-BAB7291924A1}"/>
                                     <w:text/>
                                   </w:sdtPr>
+                                  <w:sdtEndPr/>
                                   <w:sdtContent>
                                     <w:p>
                                       <w:pPr>
@@ -1172,6 +1173,26 @@
                                           <w:szCs w:val="32"/>
                                         </w:rPr>
                                         <w:t>Thomas Taschner</w:t>
+                                      </w:r>
+                                      <w:r>
+                                        <w:rPr>
+                                          <w:b/>
+                                          <w:bCs/>
+                                          <w:color w:val="000000" w:themeColor="text1"/>
+                                          <w:sz w:val="32"/>
+                                          <w:szCs w:val="32"/>
+                                        </w:rPr>
+                                        <w:t xml:space="preserve">, Michael </w:t>
+                                      </w:r>
+                                      <w:r>
+                                        <w:rPr>
+                                          <w:b/>
+                                          <w:bCs/>
+                                          <w:color w:val="000000" w:themeColor="text1"/>
+                                          <w:sz w:val="32"/>
+                                          <w:szCs w:val="32"/>
+                                        </w:rPr>
+                                        <w:t>Weinberger</w:t>
                                       </w:r>
                                     </w:sdtContent>
                                   </w:sdt>
@@ -1386,6 +1407,7 @@
                               <w:dataBinding w:prefixMappings="xmlns:ns0='http://schemas.openxmlformats.org/package/2006/metadata/core-properties' xmlns:ns1='http://purl.org/dc/elements/1.1/'" w:xpath="/ns0:coreProperties[1]/ns1:title[1]" w:storeItemID="{6C3C8BC8-F283-45AE-878A-BAB7291924A1}"/>
                               <w:text/>
                             </w:sdtPr>
+                            <w:sdtEndPr/>
                             <w:sdtContent>
                               <w:p>
                                 <w:pPr>
@@ -1486,6 +1508,26 @@
                                     <w:szCs w:val="32"/>
                                   </w:rPr>
                                   <w:t>Thomas Taschner</w:t>
+                                </w:r>
+                                <w:r>
+                                  <w:rPr>
+                                    <w:b/>
+                                    <w:bCs/>
+                                    <w:color w:val="000000" w:themeColor="text1"/>
+                                    <w:sz w:val="32"/>
+                                    <w:szCs w:val="32"/>
+                                  </w:rPr>
+                                  <w:t xml:space="preserve">, Michael </w:t>
+                                </w:r>
+                                <w:r>
+                                  <w:rPr>
+                                    <w:b/>
+                                    <w:bCs/>
+                                    <w:color w:val="000000" w:themeColor="text1"/>
+                                    <w:sz w:val="32"/>
+                                    <w:szCs w:val="32"/>
+                                  </w:rPr>
+                                  <w:t>Weinberger</w:t>
                                 </w:r>
                               </w:sdtContent>
                             </w:sdt>
@@ -3159,6 +3201,9 @@
             <w:r>
               <w:t>Thomas Taschner</w:t>
             </w:r>
+            <w:r>
+              <w:t>, Michael Weinberger</w:t>
+            </w:r>
           </w:p>
         </w:tc>
       </w:tr>
@@ -3271,10 +3316,7 @@
           <w:p>
             <w:proofErr w:type="spellStart"/>
             <w:r>
-              <w:t>Abstrak</w:t>
-            </w:r>
-            <w:r>
-              <w:t>tEntenFabrik</w:t>
+              <w:t>AbstraktEntenFabrik</w:t>
             </w:r>
             <w:proofErr w:type="spellEnd"/>
           </w:p>
@@ -3283,7 +3325,11 @@
           <w:tcPr>
             <w:tcW w:w="3071" w:type="dxa"/>
           </w:tcPr>
-          <w:p/>
+          <w:p>
+            <w:r>
+              <w:t>30 Min</w:t>
+            </w:r>
+          </w:p>
         </w:tc>
         <w:tc>
           <w:tcPr>
@@ -3307,7 +3353,11 @@
           <w:tcPr>
             <w:tcW w:w="3071" w:type="dxa"/>
           </w:tcPr>
-          <w:p/>
+          <w:p>
+            <w:r>
+              <w:t>30 Min</w:t>
+            </w:r>
+          </w:p>
         </w:tc>
         <w:tc>
           <w:tcPr>
@@ -3325,15 +3375,17 @@
             <w:r>
               <w:t>Enten</w:t>
             </w:r>
-            <w:bookmarkStart w:id="10" w:name="_GoBack"/>
-            <w:bookmarkEnd w:id="10"/>
           </w:p>
         </w:tc>
         <w:tc>
           <w:tcPr>
             <w:tcW w:w="3071" w:type="dxa"/>
           </w:tcPr>
-          <w:p/>
+          <w:p>
+            <w:r>
+              <w:t>30 Min</w:t>
+            </w:r>
+          </w:p>
         </w:tc>
         <w:tc>
           <w:tcPr>
@@ -3357,7 +3409,11 @@
           <w:tcPr>
             <w:tcW w:w="3071" w:type="dxa"/>
           </w:tcPr>
-          <w:p/>
+          <w:p>
+            <w:r>
+              <w:t>30 Min</w:t>
+            </w:r>
+          </w:p>
         </w:tc>
         <w:tc>
           <w:tcPr>
@@ -3383,7 +3439,11 @@
           <w:tcPr>
             <w:tcW w:w="3071" w:type="dxa"/>
           </w:tcPr>
-          <w:p/>
+          <w:p>
+            <w:r>
+              <w:t>30 Min</w:t>
+            </w:r>
+          </w:p>
         </w:tc>
         <w:tc>
           <w:tcPr>
@@ -3409,7 +3469,11 @@
           <w:tcPr>
             <w:tcW w:w="3071" w:type="dxa"/>
           </w:tcPr>
-          <w:p/>
+          <w:p>
+            <w:r>
+              <w:t>30 Min</w:t>
+            </w:r>
+          </w:p>
         </w:tc>
         <w:tc>
           <w:tcPr>
@@ -3435,7 +3499,11 @@
           <w:tcPr>
             <w:tcW w:w="3071" w:type="dxa"/>
           </w:tcPr>
-          <w:p/>
+          <w:p>
+            <w:r>
+              <w:t>30 Min</w:t>
+            </w:r>
+          </w:p>
         </w:tc>
         <w:tc>
           <w:tcPr>
@@ -3461,7 +3529,11 @@
           <w:tcPr>
             <w:tcW w:w="3071" w:type="dxa"/>
           </w:tcPr>
-          <w:p/>
+          <w:p>
+            <w:r>
+              <w:t>30 Min</w:t>
+            </w:r>
+          </w:p>
         </w:tc>
         <w:tc>
           <w:tcPr>
@@ -3485,7 +3557,11 @@
           <w:tcPr>
             <w:tcW w:w="3071" w:type="dxa"/>
           </w:tcPr>
-          <w:p/>
+          <w:p>
+            <w:r>
+              <w:t>30 Min</w:t>
+            </w:r>
+          </w:p>
         </w:tc>
         <w:tc>
           <w:tcPr>
@@ -3511,7 +3587,11 @@
           <w:tcPr>
             <w:tcW w:w="3071" w:type="dxa"/>
           </w:tcPr>
-          <w:p/>
+          <w:p>
+            <w:r>
+              <w:t>30 Min</w:t>
+            </w:r>
+          </w:p>
         </w:tc>
         <w:tc>
           <w:tcPr>
@@ -3537,7 +3617,11 @@
           <w:tcPr>
             <w:tcW w:w="3071" w:type="dxa"/>
           </w:tcPr>
-          <w:p/>
+          <w:p>
+            <w:r>
+              <w:t>30 Min</w:t>
+            </w:r>
+          </w:p>
         </w:tc>
         <w:tc>
           <w:tcPr>
@@ -3563,7 +3647,11 @@
           <w:tcPr>
             <w:tcW w:w="3071" w:type="dxa"/>
           </w:tcPr>
-          <w:p/>
+          <w:p>
+            <w:r>
+              <w:t>30 Min</w:t>
+            </w:r>
+          </w:p>
         </w:tc>
         <w:tc>
           <w:tcPr>
@@ -3589,7 +3677,11 @@
           <w:tcPr>
             <w:tcW w:w="3071" w:type="dxa"/>
           </w:tcPr>
-          <w:p/>
+          <w:p>
+            <w:r>
+              <w:t>30 Min</w:t>
+            </w:r>
+          </w:p>
         </w:tc>
         <w:tc>
           <w:tcPr>
@@ -3606,13 +3698,7 @@
           <w:p>
             <w:proofErr w:type="spellStart"/>
             <w:r>
-              <w:t>Za</w:t>
-            </w:r>
-            <w:r>
-              <w:t>e</w:t>
-            </w:r>
-            <w:r>
-              <w:t>hlendeEntenFabrik</w:t>
+              <w:t>ZaehlendeEntenFabrik</w:t>
             </w:r>
             <w:proofErr w:type="spellEnd"/>
           </w:p>
@@ -3621,7 +3707,11 @@
           <w:tcPr>
             <w:tcW w:w="3071" w:type="dxa"/>
           </w:tcPr>
-          <w:p/>
+          <w:p>
+            <w:r>
+              <w:t>30 Min</w:t>
+            </w:r>
+          </w:p>
         </w:tc>
         <w:tc>
           <w:tcPr>
@@ -3635,13 +3725,21 @@
           <w:tcPr>
             <w:tcW w:w="3070" w:type="dxa"/>
           </w:tcPr>
-          <w:p/>
+          <w:p>
+            <w:r>
+              <w:t>Dokumentation</w:t>
+            </w:r>
+          </w:p>
         </w:tc>
         <w:tc>
           <w:tcPr>
             <w:tcW w:w="3071" w:type="dxa"/>
           </w:tcPr>
-          <w:p/>
+          <w:p>
+            <w:r>
+              <w:t>1 h</w:t>
+            </w:r>
+          </w:p>
         </w:tc>
         <w:tc>
           <w:tcPr>
@@ -3685,7 +3783,11 @@
           <w:tcPr>
             <w:tcW w:w="3071" w:type="dxa"/>
           </w:tcPr>
-          <w:p/>
+          <w:p>
+            <w:r>
+              <w:t>8h 30 Min</w:t>
+            </w:r>
+          </w:p>
         </w:tc>
         <w:tc>
           <w:tcPr>
@@ -3703,14 +3805,14 @@
           <w:rFonts w:asciiTheme="minorHAnsi" w:hAnsiTheme="minorHAnsi"/>
         </w:rPr>
       </w:pPr>
-      <w:bookmarkStart w:id="11" w:name="_Toc405143667"/>
+      <w:bookmarkStart w:id="10" w:name="_Toc405143667"/>
       <w:r>
         <w:rPr>
           <w:rFonts w:asciiTheme="minorHAnsi" w:hAnsiTheme="minorHAnsi"/>
         </w:rPr>
         <w:t>Fazit</w:t>
       </w:r>
-      <w:bookmarkEnd w:id="11"/>
+      <w:bookmarkEnd w:id="10"/>
       <w:r>
         <w:rPr>
           <w:rFonts w:asciiTheme="minorHAnsi" w:hAnsiTheme="minorHAnsi"/>
@@ -3742,14 +3844,14 @@
           <w:rFonts w:asciiTheme="minorHAnsi" w:hAnsiTheme="minorHAnsi"/>
         </w:rPr>
       </w:pPr>
-      <w:bookmarkStart w:id="12" w:name="_Toc405143668"/>
+      <w:bookmarkStart w:id="11" w:name="_Toc405143668"/>
       <w:r>
         <w:rPr>
           <w:rFonts w:asciiTheme="minorHAnsi" w:hAnsiTheme="minorHAnsi"/>
         </w:rPr>
         <w:t>Arbeitsdurchführung (Resultate/Niederlagen)</w:t>
       </w:r>
-      <w:bookmarkEnd w:id="12"/>
+      <w:bookmarkEnd w:id="11"/>
     </w:p>
     <w:p/>
     <w:p/>
@@ -3757,11 +3859,11 @@
       <w:pPr>
         <w:pStyle w:val="berschrift2"/>
       </w:pPr>
-      <w:bookmarkStart w:id="13" w:name="_Toc405143669"/>
+      <w:bookmarkStart w:id="12" w:name="_Toc405143669"/>
       <w:r>
         <w:t>Resultate</w:t>
       </w:r>
-      <w:bookmarkEnd w:id="13"/>
+      <w:bookmarkEnd w:id="12"/>
     </w:p>
     <w:p/>
     <w:p/>
@@ -3770,11 +3872,11 @@
       <w:pPr>
         <w:pStyle w:val="berschrift2"/>
       </w:pPr>
-      <w:bookmarkStart w:id="14" w:name="_Toc405143670"/>
+      <w:bookmarkStart w:id="13" w:name="_Toc405143670"/>
       <w:r>
         <w:t>Niederlagen</w:t>
       </w:r>
-      <w:bookmarkEnd w:id="14"/>
+      <w:bookmarkEnd w:id="13"/>
     </w:p>
     <w:p/>
     <w:p>
@@ -3799,26 +3901,26 @@
           <w:rFonts w:asciiTheme="minorHAnsi" w:hAnsiTheme="minorHAnsi"/>
         </w:rPr>
       </w:pPr>
-      <w:bookmarkStart w:id="15" w:name="_Toc405143671"/>
+      <w:bookmarkStart w:id="14" w:name="_Toc405143671"/>
       <w:r>
         <w:rPr>
           <w:rFonts w:asciiTheme="minorHAnsi" w:hAnsiTheme="minorHAnsi"/>
         </w:rPr>
         <w:t>Testbericht</w:t>
       </w:r>
-      <w:bookmarkEnd w:id="15"/>
+      <w:bookmarkEnd w:id="14"/>
     </w:p>
     <w:p/>
     <w:p>
       <w:pPr>
         <w:pStyle w:val="berschrift2"/>
       </w:pPr>
-      <w:bookmarkStart w:id="16" w:name="_Toc405143672"/>
+      <w:bookmarkStart w:id="15" w:name="_Toc405143672"/>
       <w:proofErr w:type="spellStart"/>
       <w:r>
         <w:t>Coverage</w:t>
       </w:r>
-      <w:bookmarkEnd w:id="16"/>
+      <w:bookmarkEnd w:id="15"/>
       <w:proofErr w:type="spellEnd"/>
     </w:p>
     <w:p/>
@@ -3828,11 +3930,11 @@
       <w:pPr>
         <w:pStyle w:val="berschrift2"/>
       </w:pPr>
-      <w:bookmarkStart w:id="17" w:name="_Toc405143673"/>
+      <w:bookmarkStart w:id="16" w:name="_Toc405143673"/>
       <w:r>
         <w:t>Beschreibung</w:t>
       </w:r>
-      <w:bookmarkEnd w:id="17"/>
+      <w:bookmarkEnd w:id="16"/>
     </w:p>
     <w:p/>
     <w:p>
@@ -3847,14 +3949,14 @@
           <w:rFonts w:asciiTheme="minorHAnsi" w:hAnsiTheme="minorHAnsi"/>
         </w:rPr>
       </w:pPr>
-      <w:bookmarkStart w:id="18" w:name="_Toc405143674"/>
+      <w:bookmarkStart w:id="17" w:name="_Toc405143674"/>
       <w:r>
         <w:rPr>
           <w:rFonts w:asciiTheme="minorHAnsi" w:hAnsiTheme="minorHAnsi"/>
         </w:rPr>
         <w:t>Quellenangaben</w:t>
       </w:r>
-      <w:bookmarkEnd w:id="18"/>
+      <w:bookmarkEnd w:id="17"/>
     </w:p>
     <w:p/>
     <w:sectPr>
@@ -3925,7 +4027,7 @@
             <w:noProof/>
             <w:lang w:val="de-DE"/>
           </w:rPr>
-          <w:t>4</w:t>
+          <w:t>1</w:t>
         </w:r>
         <w:r>
           <w:fldChar w:fldCharType="end"/>

</xml_diff>

<commit_message>
added Protocol as PDF
</commit_message>
<xml_diff>
--- a/S06 - Quackology/docs/S06 - Mustergültige Zusammenarbeit.docx
+++ b/S06 - Quackology/docs/S06 - Mustergültige Zusammenarbeit.docx
@@ -1818,7 +1818,7 @@
                 <w:noProof/>
                 <w:webHidden/>
               </w:rPr>
-              <w:t>3</w:t>
+              <w:t>2</w:t>
             </w:r>
             <w:r>
               <w:rPr>
@@ -1888,7 +1888,7 @@
                 <w:noProof/>
                 <w:webHidden/>
               </w:rPr>
-              <w:t>3</w:t>
+              <w:t>2</w:t>
             </w:r>
             <w:r>
               <w:rPr>
@@ -1958,7 +1958,7 @@
                 <w:noProof/>
                 <w:webHidden/>
               </w:rPr>
-              <w:t>3</w:t>
+              <w:t>2</w:t>
             </w:r>
             <w:r>
               <w:rPr>
@@ -2028,7 +2028,7 @@
                 <w:noProof/>
                 <w:webHidden/>
               </w:rPr>
-              <w:t>4</w:t>
+              <w:t>3</w:t>
             </w:r>
             <w:r>
               <w:rPr>
@@ -2098,7 +2098,7 @@
                 <w:noProof/>
                 <w:webHidden/>
               </w:rPr>
-              <w:t>5</w:t>
+              <w:t>4</w:t>
             </w:r>
             <w:r>
               <w:rPr>
@@ -2168,7 +2168,7 @@
                 <w:noProof/>
                 <w:webHidden/>
               </w:rPr>
-              <w:t>5</w:t>
+              <w:t>4</w:t>
             </w:r>
             <w:r>
               <w:rPr>
@@ -2238,7 +2238,7 @@
                 <w:noProof/>
                 <w:webHidden/>
               </w:rPr>
-              <w:t>5</w:t>
+              <w:t>4</w:t>
             </w:r>
             <w:r>
               <w:rPr>
@@ -2308,7 +2308,7 @@
                 <w:noProof/>
                 <w:webHidden/>
               </w:rPr>
-              <w:t>5</w:t>
+              <w:t>4</w:t>
             </w:r>
             <w:r>
               <w:rPr>
@@ -2378,7 +2378,7 @@
                 <w:noProof/>
                 <w:webHidden/>
               </w:rPr>
-              <w:t>5</w:t>
+              <w:t>4</w:t>
             </w:r>
             <w:r>
               <w:rPr>
@@ -2448,7 +2448,7 @@
                 <w:noProof/>
                 <w:webHidden/>
               </w:rPr>
-              <w:t>6</w:t>
+              <w:t>5</w:t>
             </w:r>
             <w:r>
               <w:rPr>
@@ -2518,7 +2518,7 @@
                 <w:noProof/>
                 <w:webHidden/>
               </w:rPr>
-              <w:t>6</w:t>
+              <w:t>5</w:t>
             </w:r>
             <w:r>
               <w:rPr>
@@ -2588,7 +2588,7 @@
                 <w:noProof/>
                 <w:webHidden/>
               </w:rPr>
-              <w:t>6</w:t>
+              <w:t>5</w:t>
             </w:r>
             <w:r>
               <w:rPr>
@@ -2658,7 +2658,7 @@
                 <w:noProof/>
                 <w:webHidden/>
               </w:rPr>
-              <w:t>7</w:t>
+              <w:t>6</w:t>
             </w:r>
             <w:r>
               <w:rPr>
@@ -2715,20 +2715,17 @@
                 <w:noProof/>
                 <w:webHidden/>
               </w:rPr>
-            </w:r>
-            <w:r>
-              <w:rPr>
-                <w:noProof/>
-                <w:webHidden/>
-              </w:rPr>
               <w:fldChar w:fldCharType="separate"/>
             </w:r>
             <w:r>
               <w:rPr>
-                <w:noProof/>
-                <w:webHidden/>
-              </w:rPr>
-              <w:t>7</w:t>
+                <w:b/>
+                <w:bCs/>
+                <w:noProof/>
+                <w:webHidden/>
+                <w:lang w:val="de-DE"/>
+              </w:rPr>
+              <w:t>Fehler! Textmarke nicht definiert.</w:t>
             </w:r>
             <w:r>
               <w:rPr>
@@ -2798,7 +2795,7 @@
                 <w:noProof/>
                 <w:webHidden/>
               </w:rPr>
-              <w:t>7</w:t>
+              <w:t>6</w:t>
             </w:r>
             <w:r>
               <w:rPr>
@@ -2868,7 +2865,7 @@
                 <w:noProof/>
                 <w:webHidden/>
               </w:rPr>
-              <w:t>8</w:t>
+              <w:t>7</w:t>
             </w:r>
             <w:r>
               <w:rPr>
@@ -2908,6 +2905,7 @@
         <w:rPr>
           <w:rFonts w:asciiTheme="minorHAnsi" w:hAnsiTheme="minorHAnsi"/>
         </w:rPr>
+        <w:lastRenderedPageBreak/>
         <w:t>Aufgabenstellung</w:t>
       </w:r>
       <w:bookmarkEnd w:id="0"/>
@@ -3140,6 +3138,7 @@
       </w:pPr>
       <w:bookmarkStart w:id="5" w:name="_Toc405143662"/>
       <w:r>
+        <w:lastRenderedPageBreak/>
         <w:t>Umsetzung</w:t>
       </w:r>
       <w:bookmarkEnd w:id="5"/>
@@ -3220,6 +3219,7 @@
         <w:rPr>
           <w:rFonts w:asciiTheme="minorHAnsi" w:hAnsiTheme="minorHAnsi"/>
         </w:rPr>
+        <w:lastRenderedPageBreak/>
         <w:t>Detaillierte Arbeitsaufteilung (Aufwandsabschätzung, Endzeitaufteilung)</w:t>
       </w:r>
       <w:bookmarkEnd w:id="6"/>
@@ -4032,6 +4032,7 @@
         <w:rPr>
           <w:rFonts w:asciiTheme="minorHAnsi" w:hAnsiTheme="minorHAnsi"/>
         </w:rPr>
+        <w:lastRenderedPageBreak/>
         <w:t>Arbeitsdurchführung (Resultate/Niederlagen)</w:t>
       </w:r>
       <w:bookmarkEnd w:id="11"/>
@@ -4135,13 +4136,8 @@
           <w:numId w:val="2"/>
         </w:numPr>
       </w:pPr>
-      <w:proofErr w:type="spellStart"/>
-      <w:r>
-        <w:t>Decorator</w:t>
-      </w:r>
-      <w:proofErr w:type="spellEnd"/>
-      <w:r>
-        <w:t xml:space="preserve"> Pattern (?)</w:t>
+      <w:r>
+        <w:t>Decorator Pattern (?)</w:t>
       </w:r>
     </w:p>
     <w:p>
@@ -4158,8 +4154,73 @@
       </w:r>
     </w:p>
     <w:p>
+      <w:pPr>
+        <w:pStyle w:val="Listenabsatz"/>
+        <w:numPr>
+          <w:ilvl w:val="0"/>
+          <w:numId w:val="3"/>
+        </w:numPr>
+      </w:pPr>
+      <w:r>
+        <w:t>Factory Pattern, Abstract Factory: Entenfabrik</w:t>
+      </w:r>
+    </w:p>
+    <w:p>
+      <w:pPr>
+        <w:pStyle w:val="Listenabsatz"/>
+        <w:numPr>
+          <w:ilvl w:val="0"/>
+          <w:numId w:val="3"/>
+        </w:numPr>
+      </w:pPr>
+      <w:r>
+        <w:t>Observer Pa</w:t>
+      </w:r>
+      <w:r>
+        <w:t>ttern: Wurde ausgiebig verwendet, zum Registrieren wenn Enten gequakt haben</w:t>
+      </w:r>
+    </w:p>
+    <w:p>
+      <w:pPr>
+        <w:pStyle w:val="Listenabsatz"/>
+        <w:numPr>
+          <w:ilvl w:val="0"/>
+          <w:numId w:val="3"/>
+        </w:numPr>
+      </w:pPr>
+      <w:r>
+        <w:t>Adapter Pattern: G</w:t>
+      </w:r>
+      <w:r>
+        <w:t>ans, die sich als Ente ausgibt</w:t>
+      </w:r>
+    </w:p>
+    <w:p>
+      <w:pPr>
+        <w:pStyle w:val="Listenabsatz"/>
+        <w:numPr>
+          <w:ilvl w:val="0"/>
+          <w:numId w:val="3"/>
+        </w:numPr>
+      </w:pPr>
+      <w:proofErr w:type="spellStart"/>
+      <w:r>
+        <w:t>Strategy</w:t>
+      </w:r>
+      <w:proofErr w:type="spellEnd"/>
+      <w:r>
+        <w:t xml:space="preserve"> Pattern: Verschiedene Entenarten</w:t>
+      </w:r>
+    </w:p>
+    <w:p>
+      <w:pPr>
+        <w:pStyle w:val="Listenabsatz"/>
+      </w:pPr>
       <w:bookmarkStart w:id="13" w:name="_GoBack"/>
       <w:bookmarkEnd w:id="13"/>
+      <w:r>
+        <w:t xml:space="preserve"> </w:t>
+      </w:r>
     </w:p>
     <w:p>
       <w:pPr>
@@ -4221,6 +4282,7 @@
         <w:rPr>
           <w:rFonts w:asciiTheme="minorHAnsi" w:hAnsiTheme="minorHAnsi"/>
         </w:rPr>
+        <w:lastRenderedPageBreak/>
         <w:t>Testbericht</w:t>
       </w:r>
       <w:bookmarkEnd w:id="15"/>
@@ -4420,6 +4482,7 @@
         <w:rPr>
           <w:rFonts w:asciiTheme="minorHAnsi" w:hAnsiTheme="minorHAnsi"/>
         </w:rPr>
+        <w:lastRenderedPageBreak/>
         <w:t>Quellenangaben</w:t>
       </w:r>
       <w:bookmarkEnd w:id="17"/>
@@ -4512,7 +4575,7 @@
             <w:noProof/>
             <w:lang w:val="de-DE"/>
           </w:rPr>
-          <w:t>5</w:t>
+          <w:t>1</w:t>
         </w:r>
         <w:r>
           <w:fldChar w:fldCharType="end"/>
@@ -4781,11 +4844,127 @@
       </w:rPr>
     </w:lvl>
   </w:abstractNum>
+  <w:abstractNum w:abstractNumId="2">
+    <w:nsid w:val="76EE5628"/>
+    <w:multiLevelType w:val="hybridMultilevel"/>
+    <w:tmpl w:val="13BA1EF6"/>
+    <w:lvl w:ilvl="0" w:tplc="0C070001">
+      <w:start w:val="1"/>
+      <w:numFmt w:val="bullet"/>
+      <w:lvlText w:val=""/>
+      <w:lvlJc w:val="left"/>
+      <w:pPr>
+        <w:ind w:left="720" w:hanging="360"/>
+      </w:pPr>
+      <w:rPr>
+        <w:rFonts w:ascii="Symbol" w:hAnsi="Symbol" w:hint="default"/>
+      </w:rPr>
+    </w:lvl>
+    <w:lvl w:ilvl="1" w:tplc="0C070003" w:tentative="1">
+      <w:start w:val="1"/>
+      <w:numFmt w:val="bullet"/>
+      <w:lvlText w:val="o"/>
+      <w:lvlJc w:val="left"/>
+      <w:pPr>
+        <w:ind w:left="1440" w:hanging="360"/>
+      </w:pPr>
+      <w:rPr>
+        <w:rFonts w:ascii="Courier New" w:hAnsi="Courier New" w:cs="Courier New" w:hint="default"/>
+      </w:rPr>
+    </w:lvl>
+    <w:lvl w:ilvl="2" w:tplc="0C070005" w:tentative="1">
+      <w:start w:val="1"/>
+      <w:numFmt w:val="bullet"/>
+      <w:lvlText w:val=""/>
+      <w:lvlJc w:val="left"/>
+      <w:pPr>
+        <w:ind w:left="2160" w:hanging="360"/>
+      </w:pPr>
+      <w:rPr>
+        <w:rFonts w:ascii="Wingdings" w:hAnsi="Wingdings" w:hint="default"/>
+      </w:rPr>
+    </w:lvl>
+    <w:lvl w:ilvl="3" w:tplc="0C070001" w:tentative="1">
+      <w:start w:val="1"/>
+      <w:numFmt w:val="bullet"/>
+      <w:lvlText w:val=""/>
+      <w:lvlJc w:val="left"/>
+      <w:pPr>
+        <w:ind w:left="2880" w:hanging="360"/>
+      </w:pPr>
+      <w:rPr>
+        <w:rFonts w:ascii="Symbol" w:hAnsi="Symbol" w:hint="default"/>
+      </w:rPr>
+    </w:lvl>
+    <w:lvl w:ilvl="4" w:tplc="0C070003" w:tentative="1">
+      <w:start w:val="1"/>
+      <w:numFmt w:val="bullet"/>
+      <w:lvlText w:val="o"/>
+      <w:lvlJc w:val="left"/>
+      <w:pPr>
+        <w:ind w:left="3600" w:hanging="360"/>
+      </w:pPr>
+      <w:rPr>
+        <w:rFonts w:ascii="Courier New" w:hAnsi="Courier New" w:cs="Courier New" w:hint="default"/>
+      </w:rPr>
+    </w:lvl>
+    <w:lvl w:ilvl="5" w:tplc="0C070005" w:tentative="1">
+      <w:start w:val="1"/>
+      <w:numFmt w:val="bullet"/>
+      <w:lvlText w:val=""/>
+      <w:lvlJc w:val="left"/>
+      <w:pPr>
+        <w:ind w:left="4320" w:hanging="360"/>
+      </w:pPr>
+      <w:rPr>
+        <w:rFonts w:ascii="Wingdings" w:hAnsi="Wingdings" w:hint="default"/>
+      </w:rPr>
+    </w:lvl>
+    <w:lvl w:ilvl="6" w:tplc="0C070001" w:tentative="1">
+      <w:start w:val="1"/>
+      <w:numFmt w:val="bullet"/>
+      <w:lvlText w:val=""/>
+      <w:lvlJc w:val="left"/>
+      <w:pPr>
+        <w:ind w:left="5040" w:hanging="360"/>
+      </w:pPr>
+      <w:rPr>
+        <w:rFonts w:ascii="Symbol" w:hAnsi="Symbol" w:hint="default"/>
+      </w:rPr>
+    </w:lvl>
+    <w:lvl w:ilvl="7" w:tplc="0C070003" w:tentative="1">
+      <w:start w:val="1"/>
+      <w:numFmt w:val="bullet"/>
+      <w:lvlText w:val="o"/>
+      <w:lvlJc w:val="left"/>
+      <w:pPr>
+        <w:ind w:left="5760" w:hanging="360"/>
+      </w:pPr>
+      <w:rPr>
+        <w:rFonts w:ascii="Courier New" w:hAnsi="Courier New" w:cs="Courier New" w:hint="default"/>
+      </w:rPr>
+    </w:lvl>
+    <w:lvl w:ilvl="8" w:tplc="0C070005" w:tentative="1">
+      <w:start w:val="1"/>
+      <w:numFmt w:val="bullet"/>
+      <w:lvlText w:val=""/>
+      <w:lvlJc w:val="left"/>
+      <w:pPr>
+        <w:ind w:left="6480" w:hanging="360"/>
+      </w:pPr>
+      <w:rPr>
+        <w:rFonts w:ascii="Wingdings" w:hAnsi="Wingdings" w:hint="default"/>
+      </w:rPr>
+    </w:lvl>
+  </w:abstractNum>
   <w:num w:numId="1">
     <w:abstractNumId w:val="0"/>
   </w:num>
   <w:num w:numId="2">
     <w:abstractNumId w:val="1"/>
+  </w:num>
+  <w:num w:numId="3">
+    <w:abstractNumId w:val="2"/>
   </w:num>
 </w:numbering>
 </file>

</xml_diff>